<commit_message>
post temp table in al webinar
</commit_message>
<xml_diff>
--- a/ForNAV.Coffeebreak/Temp Tables/Layouts/MyInvoice.docx
+++ b/ForNAV.Coffeebreak/Temp Tables/Layouts/MyInvoice.docx
@@ -34,6 +34,22 @@
  
          < / L i n e >   
+         < V A T A m o u n t L i n e > + 
+             < R e p o r t F o r N a v _ V A T A m o u n t L i n e > R e p o r t F o r N a v _ V A T A m o u n t L i n e < / R e p o r t F o r N a v _ V A T A m o u n t L i n e > + 
+             < R e p o r t F o r N a v I d _ 4 > R e p o r t F o r N a v I d _ 4 < / R e p o r t F o r N a v I d _ 4 > + 
+         < / V A T A m o u n t L i n e > + 
+         < T e m p I t e m S a l e s > + 
+             < R e p o r t F o r N a v _ T e m p I t e m S a l e s > R e p o r t F o r N a v _ T e m p I t e m S a l e s < / R e p o r t F o r N a v _ T e m p I t e m S a l e s > + 
+             < R e p o r t F o r N a v I d _ 5 > R e p o r t F o r N a v I d _ 5 < / R e p o r t F o r N a v I d _ 5 > + 
+         < / T e m p I t e m S a l e s > + 
      < / H e a d e r >   
  < / N a v W o r d R e p o r t X m l P a r t > 

</xml_diff>